<commit_message>
termine las planificaciones anuales de todos los cursos y modifique fechas
</commit_message>
<xml_diff>
--- a/planificaciones/biologia/1ro_medio/biologia_1ro_medio_anual.docx
+++ b/planificaciones/biologia/1ro_medio/biologia_1ro_medio_anual.docx
@@ -42,7 +42,23 @@
       </w:pPr>
       <w:r>
         <w:rPr/>
-        <w:t>SUBSECTOR:  Biología              CURSO:    2do Medio          PROFESOR: Cristian Muñoz.</w:t>
+        <w:t xml:space="preserve">SUBSECTOR:  Biología              CURSO:    </w:t>
+      </w:r>
+      <w:r>
+        <w:rPr>
+          <w:u w:val="single"/>
+        </w:rPr>
+        <w:t>1r</w:t>
+      </w:r>
+      <w:r>
+        <w:rPr>
+          <w:u w:val="single"/>
+        </w:rPr>
+        <w:t>o</w:t>
+      </w:r>
+      <w:r>
+        <w:rPr/>
+        <w:t xml:space="preserve"> Medio          PROFESOR: Cristian Muñoz.</w:t>
       </w:r>
     </w:p>
     <w:p>
@@ -102,7 +118,7 @@
                 <wp:positionV relativeFrom="paragraph">
                   <wp:posOffset>19685</wp:posOffset>
                 </wp:positionV>
-                <wp:extent cx="5676265" cy="1960245"/>
+                <wp:extent cx="5676900" cy="1783715"/>
                 <wp:effectExtent l="0" t="0" r="0" b="0"/>
                 <wp:wrapSquare wrapText="bothSides"/>
                 <wp:docPr id="1" name="Marco1"/>
@@ -113,7 +129,7 @@
                       <wps:spPr>
                         <a:xfrm>
                           <a:off x="0" y="0"/>
-                          <a:ext cx="5675760" cy="1959480"/>
+                          <a:ext cx="5676120" cy="1783080"/>
                         </a:xfrm>
                         <a:prstGeom prst="rect">
                           <a:avLst/>
@@ -146,22 +162,22 @@
                               </w:tblBorders>
                               <w:tblCellMar>
                                 <w:top w:w="0" w:type="dxa"/>
-                                <w:left w:w="48" w:type="dxa"/>
+                                <w:left w:w="43" w:type="dxa"/>
                                 <w:bottom w:w="0" w:type="dxa"/>
                                 <w:right w:w="108" w:type="dxa"/>
                               </w:tblCellMar>
                               <w:tblLook w:val="01e0" w:noVBand="0" w:noHBand="0" w:lastColumn="1" w:firstColumn="1" w:lastRow="1" w:firstRow="1"/>
                             </w:tblPr>
                             <w:tblGrid>
-                              <w:gridCol w:w="2977"/>
-                              <w:gridCol w:w="2977"/>
-                              <w:gridCol w:w="1697"/>
+                              <w:gridCol w:w="3475"/>
+                              <w:gridCol w:w="3475"/>
+                              <w:gridCol w:w="1981"/>
                             </w:tblGrid>
                             <w:tr>
                               <w:trPr/>
                               <w:tc>
                                 <w:tcPr>
-                                  <w:tcW w:w="2977" w:type="dxa"/>
+                                  <w:tcW w:w="3475" w:type="dxa"/>
                                   <w:tcBorders>
                                     <w:top w:val="single" w:sz="4" w:space="0" w:color="00000A"/>
                                     <w:left w:val="single" w:sz="4" w:space="0" w:color="00000A"/>
@@ -172,7 +188,7 @@
                                   </w:tcBorders>
                                   <w:shd w:fill="auto" w:val="clear"/>
                                   <w:tcMar>
-                                    <w:left w:w="48" w:type="dxa"/>
+                                    <w:left w:w="43" w:type="dxa"/>
                                   </w:tcMar>
                                 </w:tcPr>
                                 <w:p>
@@ -195,7 +211,7 @@
                               </w:tc>
                               <w:tc>
                                 <w:tcPr>
-                                  <w:tcW w:w="2977" w:type="dxa"/>
+                                  <w:tcW w:w="3475" w:type="dxa"/>
                                   <w:tcBorders>
                                     <w:top w:val="single" w:sz="4" w:space="0" w:color="00000A"/>
                                     <w:left w:val="single" w:sz="4" w:space="0" w:color="00000A"/>
@@ -206,7 +222,7 @@
                                   </w:tcBorders>
                                   <w:shd w:fill="auto" w:val="clear"/>
                                   <w:tcMar>
-                                    <w:left w:w="48" w:type="dxa"/>
+                                    <w:left w:w="43" w:type="dxa"/>
                                   </w:tcMar>
                                 </w:tcPr>
                                 <w:p>
@@ -228,7 +244,7 @@
                               </w:tc>
                               <w:tc>
                                 <w:tcPr>
-                                  <w:tcW w:w="1697" w:type="dxa"/>
+                                  <w:tcW w:w="1981" w:type="dxa"/>
                                   <w:tcBorders>
                                     <w:top w:val="single" w:sz="4" w:space="0" w:color="00000A"/>
                                     <w:left w:val="single" w:sz="4" w:space="0" w:color="00000A"/>
@@ -239,7 +255,7 @@
                                   </w:tcBorders>
                                   <w:shd w:fill="auto" w:val="clear"/>
                                   <w:tcMar>
-                                    <w:left w:w="48" w:type="dxa"/>
+                                    <w:left w:w="43" w:type="dxa"/>
                                   </w:tcMar>
                                 </w:tcPr>
                                 <w:p>
@@ -264,7 +280,7 @@
                               <w:trPr/>
                               <w:tc>
                                 <w:tcPr>
-                                  <w:tcW w:w="2977" w:type="dxa"/>
+                                  <w:tcW w:w="3475" w:type="dxa"/>
                                   <w:tcBorders>
                                     <w:top w:val="single" w:sz="4" w:space="0" w:color="00000A"/>
                                     <w:left w:val="single" w:sz="4" w:space="0" w:color="00000A"/>
@@ -275,7 +291,7 @@
                                   </w:tcBorders>
                                   <w:shd w:fill="auto" w:val="clear"/>
                                   <w:tcMar>
-                                    <w:left w:w="48" w:type="dxa"/>
+                                    <w:left w:w="43" w:type="dxa"/>
                                   </w:tcMar>
                                 </w:tcPr>
                                 <w:p>
@@ -348,7 +364,7 @@
                               </w:tc>
                               <w:tc>
                                 <w:tcPr>
-                                  <w:tcW w:w="2977" w:type="dxa"/>
+                                  <w:tcW w:w="3475" w:type="dxa"/>
                                   <w:tcBorders>
                                     <w:top w:val="single" w:sz="4" w:space="0" w:color="00000A"/>
                                     <w:left w:val="single" w:sz="4" w:space="0" w:color="00000A"/>
@@ -359,7 +375,7 @@
                                   </w:tcBorders>
                                   <w:shd w:fill="auto" w:val="clear"/>
                                   <w:tcMar>
-                                    <w:left w:w="48" w:type="dxa"/>
+                                    <w:left w:w="43" w:type="dxa"/>
                                   </w:tcMar>
                                 </w:tcPr>
                                 <w:p>
@@ -372,19 +388,13 @@
                                     <w:rPr>
                                       <w:color w:val="00000A"/>
                                     </w:rPr>
-                                    <w:t>Estructura y función de la célula</w:t>
-                                  </w:r>
-                                  <w:r>
-                                    <w:rPr>
-                                      <w:color w:val="00000A"/>
-                                    </w:rPr>
-                                    <w:t>.</w:t>
+                                    <w:t>Estructura y función de la célula.</w:t>
                                   </w:r>
                                 </w:p>
                               </w:tc>
                               <w:tc>
                                 <w:tcPr>
-                                  <w:tcW w:w="1697" w:type="dxa"/>
+                                  <w:tcW w:w="1981" w:type="dxa"/>
                                   <w:tcBorders>
                                     <w:top w:val="single" w:sz="4" w:space="0" w:color="00000A"/>
                                     <w:left w:val="single" w:sz="4" w:space="0" w:color="00000A"/>
@@ -395,7 +405,7 @@
                                   </w:tcBorders>
                                   <w:shd w:fill="auto" w:val="clear"/>
                                   <w:tcMar>
-                                    <w:left w:w="48" w:type="dxa"/>
+                                    <w:left w:w="43" w:type="dxa"/>
                                   </w:tcMar>
                                 </w:tcPr>
                                 <w:p>
@@ -408,13 +418,7 @@
                                     <w:rPr>
                                       <w:color w:val="00000A"/>
                                     </w:rPr>
-                                    <w:t>Flujos de materia y energía en los ecosistemas</w:t>
-                                  </w:r>
-                                  <w:r>
-                                    <w:rPr>
-                                      <w:color w:val="00000A"/>
-                                    </w:rPr>
-                                    <w:t>.</w:t>
+                                    <w:t>Flujos de materia y energía en los ecosistemas.</w:t>
                                   </w:r>
                                 </w:p>
                               </w:tc>
@@ -423,7 +427,7 @@
                               <w:trPr/>
                               <w:tc>
                                 <w:tcPr>
-                                  <w:tcW w:w="2977" w:type="dxa"/>
+                                  <w:tcW w:w="3475" w:type="dxa"/>
                                   <w:tcBorders>
                                     <w:top w:val="single" w:sz="4" w:space="0" w:color="00000A"/>
                                     <w:left w:val="single" w:sz="4" w:space="0" w:color="00000A"/>
@@ -434,7 +438,7 @@
                                   </w:tcBorders>
                                   <w:shd w:fill="auto" w:val="clear"/>
                                   <w:tcMar>
-                                    <w:left w:w="48" w:type="dxa"/>
+                                    <w:left w:w="43" w:type="dxa"/>
                                   </w:tcMar>
                                 </w:tcPr>
                                 <w:p>
@@ -472,7 +476,7 @@
                               </w:tc>
                               <w:tc>
                                 <w:tcPr>
-                                  <w:tcW w:w="2977" w:type="dxa"/>
+                                  <w:tcW w:w="3475" w:type="dxa"/>
                                   <w:tcBorders>
                                     <w:top w:val="single" w:sz="4" w:space="0" w:color="00000A"/>
                                     <w:left w:val="single" w:sz="4" w:space="0" w:color="00000A"/>
@@ -483,7 +487,7 @@
                                   </w:tcBorders>
                                   <w:shd w:fill="auto" w:val="clear"/>
                                   <w:tcMar>
-                                    <w:left w:w="48" w:type="dxa"/>
+                                    <w:left w:w="43" w:type="dxa"/>
                                   </w:tcMar>
                                 </w:tcPr>
                                 <w:p>
@@ -502,7 +506,7 @@
                               </w:tc>
                               <w:tc>
                                 <w:tcPr>
-                                  <w:tcW w:w="1697" w:type="dxa"/>
+                                  <w:tcW w:w="1981" w:type="dxa"/>
                                   <w:tcBorders>
                                     <w:top w:val="single" w:sz="4" w:space="0" w:color="00000A"/>
                                     <w:left w:val="single" w:sz="4" w:space="0" w:color="00000A"/>
@@ -513,7 +517,7 @@
                                   </w:tcBorders>
                                   <w:shd w:fill="auto" w:val="clear"/>
                                   <w:tcMar>
-                                    <w:left w:w="48" w:type="dxa"/>
+                                    <w:left w:w="43" w:type="dxa"/>
                                   </w:tcMar>
                                 </w:tcPr>
                                 <w:p>
@@ -526,13 +530,7 @@
                                     <w:rPr>
                                       <w:color w:val="00000A"/>
                                     </w:rPr>
-                                    <w:t>18</w:t>
-                                  </w:r>
-                                  <w:r>
-                                    <w:rPr>
-                                      <w:color w:val="00000A"/>
-                                    </w:rPr>
-                                    <w:t xml:space="preserve"> semanas</w:t>
+                                    <w:t>18 semanas</w:t>
                                   </w:r>
                                 </w:p>
                               </w:tc>
@@ -541,7 +539,7 @@
                               <w:trPr/>
                               <w:tc>
                                 <w:tcPr>
-                                  <w:tcW w:w="2977" w:type="dxa"/>
+                                  <w:tcW w:w="3475" w:type="dxa"/>
                                   <w:tcBorders>
                                     <w:top w:val="single" w:sz="4" w:space="0" w:color="00000A"/>
                                     <w:left w:val="single" w:sz="4" w:space="0" w:color="00000A"/>
@@ -552,7 +550,7 @@
                                   </w:tcBorders>
                                   <w:shd w:fill="auto" w:val="clear"/>
                                   <w:tcMar>
-                                    <w:left w:w="48" w:type="dxa"/>
+                                    <w:left w:w="43" w:type="dxa"/>
                                   </w:tcMar>
                                 </w:tcPr>
                                 <w:p>
@@ -596,7 +594,7 @@
                               </w:tc>
                               <w:tc>
                                 <w:tcPr>
-                                  <w:tcW w:w="2977" w:type="dxa"/>
+                                  <w:tcW w:w="3475" w:type="dxa"/>
                                   <w:tcBorders>
                                     <w:top w:val="single" w:sz="4" w:space="0" w:color="00000A"/>
                                     <w:left w:val="single" w:sz="4" w:space="0" w:color="00000A"/>
@@ -607,7 +605,7 @@
                                   </w:tcBorders>
                                   <w:shd w:fill="auto" w:val="clear"/>
                                   <w:tcMar>
-                                    <w:left w:w="48" w:type="dxa"/>
+                                    <w:left w:w="43" w:type="dxa"/>
                                   </w:tcMar>
                                 </w:tcPr>
                                 <w:p>
@@ -626,7 +624,7 @@
                               </w:tc>
                               <w:tc>
                                 <w:tcPr>
-                                  <w:tcW w:w="1697" w:type="dxa"/>
+                                  <w:tcW w:w="1981" w:type="dxa"/>
                                   <w:tcBorders>
                                     <w:top w:val="single" w:sz="4" w:space="0" w:color="00000A"/>
                                     <w:left w:val="single" w:sz="4" w:space="0" w:color="00000A"/>
@@ -637,7 +635,7 @@
                                   </w:tcBorders>
                                   <w:shd w:fill="auto" w:val="clear"/>
                                   <w:tcMar>
-                                    <w:left w:w="48" w:type="dxa"/>
+                                    <w:left w:w="43" w:type="dxa"/>
                                   </w:tcMar>
                                 </w:tcPr>
                                 <w:p>
@@ -659,10 +657,14 @@
                           <w:p>
                             <w:pPr>
                               <w:pStyle w:val="Contenidodelmarco"/>
-                              <w:rPr/>
+                              <w:rPr>
+                                <w:color w:val="000000"/>
+                              </w:rPr>
                             </w:pPr>
                             <w:r>
-                              <w:rPr/>
+                              <w:rPr>
+                                <w:color w:val="000000"/>
+                              </w:rPr>
                             </w:r>
                           </w:p>
                         </w:txbxContent>
@@ -678,7 +680,7 @@
           </mc:Choice>
           <mc:Fallback>
             <w:pict>
-              <v:rect id="shape_0" ID="Marco1" stroked="f" style="position:absolute;margin-left:208.55pt;margin-top:1.55pt;width:446.85pt;height:154.25pt;mso-position-horizontal:center;mso-position-horizontal-relative:margin">
+              <v:rect id="shape_0" ID="Marco1" stroked="f" style="position:absolute;margin-left:208.5pt;margin-top:1.55pt;width:446.9pt;height:140.35pt;mso-position-horizontal:center;mso-position-horizontal-relative:margin">
                 <w10:wrap type="none"/>
                 <v:fill o:detectmouseclick="t" on="false"/>
                 <v:stroke color="#3465a4" joinstyle="round" endcap="flat"/>
@@ -699,22 +701,22 @@
                         </w:tblBorders>
                         <w:tblCellMar>
                           <w:top w:w="0" w:type="dxa"/>
-                          <w:left w:w="48" w:type="dxa"/>
+                          <w:left w:w="43" w:type="dxa"/>
                           <w:bottom w:w="0" w:type="dxa"/>
                           <w:right w:w="108" w:type="dxa"/>
                         </w:tblCellMar>
                         <w:tblLook w:val="01e0" w:noVBand="0" w:noHBand="0" w:lastColumn="1" w:firstColumn="1" w:lastRow="1" w:firstRow="1"/>
                       </w:tblPr>
                       <w:tblGrid>
-                        <w:gridCol w:w="2977"/>
-                        <w:gridCol w:w="2977"/>
-                        <w:gridCol w:w="1697"/>
+                        <w:gridCol w:w="3475"/>
+                        <w:gridCol w:w="3475"/>
+                        <w:gridCol w:w="1981"/>
                       </w:tblGrid>
                       <w:tr>
                         <w:trPr/>
                         <w:tc>
                           <w:tcPr>
-                            <w:tcW w:w="2977" w:type="dxa"/>
+                            <w:tcW w:w="3475" w:type="dxa"/>
                             <w:tcBorders>
                               <w:top w:val="single" w:sz="4" w:space="0" w:color="00000A"/>
                               <w:left w:val="single" w:sz="4" w:space="0" w:color="00000A"/>
@@ -725,7 +727,7 @@
                             </w:tcBorders>
                             <w:shd w:fill="auto" w:val="clear"/>
                             <w:tcMar>
-                              <w:left w:w="48" w:type="dxa"/>
+                              <w:left w:w="43" w:type="dxa"/>
                             </w:tcMar>
                           </w:tcPr>
                           <w:p>
@@ -748,7 +750,7 @@
                         </w:tc>
                         <w:tc>
                           <w:tcPr>
-                            <w:tcW w:w="2977" w:type="dxa"/>
+                            <w:tcW w:w="3475" w:type="dxa"/>
                             <w:tcBorders>
                               <w:top w:val="single" w:sz="4" w:space="0" w:color="00000A"/>
                               <w:left w:val="single" w:sz="4" w:space="0" w:color="00000A"/>
@@ -759,7 +761,7 @@
                             </w:tcBorders>
                             <w:shd w:fill="auto" w:val="clear"/>
                             <w:tcMar>
-                              <w:left w:w="48" w:type="dxa"/>
+                              <w:left w:w="43" w:type="dxa"/>
                             </w:tcMar>
                           </w:tcPr>
                           <w:p>
@@ -781,7 +783,7 @@
                         </w:tc>
                         <w:tc>
                           <w:tcPr>
-                            <w:tcW w:w="1697" w:type="dxa"/>
+                            <w:tcW w:w="1981" w:type="dxa"/>
                             <w:tcBorders>
                               <w:top w:val="single" w:sz="4" w:space="0" w:color="00000A"/>
                               <w:left w:val="single" w:sz="4" w:space="0" w:color="00000A"/>
@@ -792,7 +794,7 @@
                             </w:tcBorders>
                             <w:shd w:fill="auto" w:val="clear"/>
                             <w:tcMar>
-                              <w:left w:w="48" w:type="dxa"/>
+                              <w:left w:w="43" w:type="dxa"/>
                             </w:tcMar>
                           </w:tcPr>
                           <w:p>
@@ -817,7 +819,7 @@
                         <w:trPr/>
                         <w:tc>
                           <w:tcPr>
-                            <w:tcW w:w="2977" w:type="dxa"/>
+                            <w:tcW w:w="3475" w:type="dxa"/>
                             <w:tcBorders>
                               <w:top w:val="single" w:sz="4" w:space="0" w:color="00000A"/>
                               <w:left w:val="single" w:sz="4" w:space="0" w:color="00000A"/>
@@ -828,7 +830,7 @@
                             </w:tcBorders>
                             <w:shd w:fill="auto" w:val="clear"/>
                             <w:tcMar>
-                              <w:left w:w="48" w:type="dxa"/>
+                              <w:left w:w="43" w:type="dxa"/>
                             </w:tcMar>
                           </w:tcPr>
                           <w:p>
@@ -901,7 +903,7 @@
                         </w:tc>
                         <w:tc>
                           <w:tcPr>
-                            <w:tcW w:w="2977" w:type="dxa"/>
+                            <w:tcW w:w="3475" w:type="dxa"/>
                             <w:tcBorders>
                               <w:top w:val="single" w:sz="4" w:space="0" w:color="00000A"/>
                               <w:left w:val="single" w:sz="4" w:space="0" w:color="00000A"/>
@@ -912,7 +914,7 @@
                             </w:tcBorders>
                             <w:shd w:fill="auto" w:val="clear"/>
                             <w:tcMar>
-                              <w:left w:w="48" w:type="dxa"/>
+                              <w:left w:w="43" w:type="dxa"/>
                             </w:tcMar>
                           </w:tcPr>
                           <w:p>
@@ -925,19 +927,13 @@
                               <w:rPr>
                                 <w:color w:val="00000A"/>
                               </w:rPr>
-                              <w:t>Estructura y función de la célula</w:t>
-                            </w:r>
-                            <w:r>
-                              <w:rPr>
-                                <w:color w:val="00000A"/>
-                              </w:rPr>
-                              <w:t>.</w:t>
+                              <w:t>Estructura y función de la célula.</w:t>
                             </w:r>
                           </w:p>
                         </w:tc>
                         <w:tc>
                           <w:tcPr>
-                            <w:tcW w:w="1697" w:type="dxa"/>
+                            <w:tcW w:w="1981" w:type="dxa"/>
                             <w:tcBorders>
                               <w:top w:val="single" w:sz="4" w:space="0" w:color="00000A"/>
                               <w:left w:val="single" w:sz="4" w:space="0" w:color="00000A"/>
@@ -948,7 +944,7 @@
                             </w:tcBorders>
                             <w:shd w:fill="auto" w:val="clear"/>
                             <w:tcMar>
-                              <w:left w:w="48" w:type="dxa"/>
+                              <w:left w:w="43" w:type="dxa"/>
                             </w:tcMar>
                           </w:tcPr>
                           <w:p>
@@ -961,13 +957,7 @@
                               <w:rPr>
                                 <w:color w:val="00000A"/>
                               </w:rPr>
-                              <w:t>Flujos de materia y energía en los ecosistemas</w:t>
-                            </w:r>
-                            <w:r>
-                              <w:rPr>
-                                <w:color w:val="00000A"/>
-                              </w:rPr>
-                              <w:t>.</w:t>
+                              <w:t>Flujos de materia y energía en los ecosistemas.</w:t>
                             </w:r>
                           </w:p>
                         </w:tc>
@@ -976,7 +966,7 @@
                         <w:trPr/>
                         <w:tc>
                           <w:tcPr>
-                            <w:tcW w:w="2977" w:type="dxa"/>
+                            <w:tcW w:w="3475" w:type="dxa"/>
                             <w:tcBorders>
                               <w:top w:val="single" w:sz="4" w:space="0" w:color="00000A"/>
                               <w:left w:val="single" w:sz="4" w:space="0" w:color="00000A"/>
@@ -987,7 +977,7 @@
                             </w:tcBorders>
                             <w:shd w:fill="auto" w:val="clear"/>
                             <w:tcMar>
-                              <w:left w:w="48" w:type="dxa"/>
+                              <w:left w:w="43" w:type="dxa"/>
                             </w:tcMar>
                           </w:tcPr>
                           <w:p>
@@ -1025,7 +1015,7 @@
                         </w:tc>
                         <w:tc>
                           <w:tcPr>
-                            <w:tcW w:w="2977" w:type="dxa"/>
+                            <w:tcW w:w="3475" w:type="dxa"/>
                             <w:tcBorders>
                               <w:top w:val="single" w:sz="4" w:space="0" w:color="00000A"/>
                               <w:left w:val="single" w:sz="4" w:space="0" w:color="00000A"/>
@@ -1036,7 +1026,7 @@
                             </w:tcBorders>
                             <w:shd w:fill="auto" w:val="clear"/>
                             <w:tcMar>
-                              <w:left w:w="48" w:type="dxa"/>
+                              <w:left w:w="43" w:type="dxa"/>
                             </w:tcMar>
                           </w:tcPr>
                           <w:p>
@@ -1055,7 +1045,7 @@
                         </w:tc>
                         <w:tc>
                           <w:tcPr>
-                            <w:tcW w:w="1697" w:type="dxa"/>
+                            <w:tcW w:w="1981" w:type="dxa"/>
                             <w:tcBorders>
                               <w:top w:val="single" w:sz="4" w:space="0" w:color="00000A"/>
                               <w:left w:val="single" w:sz="4" w:space="0" w:color="00000A"/>
@@ -1066,7 +1056,7 @@
                             </w:tcBorders>
                             <w:shd w:fill="auto" w:val="clear"/>
                             <w:tcMar>
-                              <w:left w:w="48" w:type="dxa"/>
+                              <w:left w:w="43" w:type="dxa"/>
                             </w:tcMar>
                           </w:tcPr>
                           <w:p>
@@ -1079,13 +1069,7 @@
                               <w:rPr>
                                 <w:color w:val="00000A"/>
                               </w:rPr>
-                              <w:t>18</w:t>
-                            </w:r>
-                            <w:r>
-                              <w:rPr>
-                                <w:color w:val="00000A"/>
-                              </w:rPr>
-                              <w:t xml:space="preserve"> semanas</w:t>
+                              <w:t>18 semanas</w:t>
                             </w:r>
                           </w:p>
                         </w:tc>
@@ -1094,7 +1078,7 @@
                         <w:trPr/>
                         <w:tc>
                           <w:tcPr>
-                            <w:tcW w:w="2977" w:type="dxa"/>
+                            <w:tcW w:w="3475" w:type="dxa"/>
                             <w:tcBorders>
                               <w:top w:val="single" w:sz="4" w:space="0" w:color="00000A"/>
                               <w:left w:val="single" w:sz="4" w:space="0" w:color="00000A"/>
@@ -1105,7 +1089,7 @@
                             </w:tcBorders>
                             <w:shd w:fill="auto" w:val="clear"/>
                             <w:tcMar>
-                              <w:left w:w="48" w:type="dxa"/>
+                              <w:left w:w="43" w:type="dxa"/>
                             </w:tcMar>
                           </w:tcPr>
                           <w:p>
@@ -1149,7 +1133,7 @@
                         </w:tc>
                         <w:tc>
                           <w:tcPr>
-                            <w:tcW w:w="2977" w:type="dxa"/>
+                            <w:tcW w:w="3475" w:type="dxa"/>
                             <w:tcBorders>
                               <w:top w:val="single" w:sz="4" w:space="0" w:color="00000A"/>
                               <w:left w:val="single" w:sz="4" w:space="0" w:color="00000A"/>
@@ -1160,7 +1144,7 @@
                             </w:tcBorders>
                             <w:shd w:fill="auto" w:val="clear"/>
                             <w:tcMar>
-                              <w:left w:w="48" w:type="dxa"/>
+                              <w:left w:w="43" w:type="dxa"/>
                             </w:tcMar>
                           </w:tcPr>
                           <w:p>
@@ -1179,7 +1163,7 @@
                         </w:tc>
                         <w:tc>
                           <w:tcPr>
-                            <w:tcW w:w="1697" w:type="dxa"/>
+                            <w:tcW w:w="1981" w:type="dxa"/>
                             <w:tcBorders>
                               <w:top w:val="single" w:sz="4" w:space="0" w:color="00000A"/>
                               <w:left w:val="single" w:sz="4" w:space="0" w:color="00000A"/>
@@ -1190,7 +1174,7 @@
                             </w:tcBorders>
                             <w:shd w:fill="auto" w:val="clear"/>
                             <w:tcMar>
-                              <w:left w:w="48" w:type="dxa"/>
+                              <w:left w:w="43" w:type="dxa"/>
                             </w:tcMar>
                           </w:tcPr>
                           <w:p>
@@ -1212,10 +1196,14 @@
                     <w:p>
                       <w:pPr>
                         <w:pStyle w:val="Contenidodelmarco"/>
-                        <w:rPr/>
+                        <w:rPr>
+                          <w:color w:val="000000"/>
+                        </w:rPr>
                       </w:pPr>
                       <w:r>
-                        <w:rPr/>
+                        <w:rPr>
+                          <w:color w:val="000000"/>
+                        </w:rPr>
                       </w:r>
                     </w:p>
                   </w:txbxContent>
@@ -2086,67 +2074,10 @@
       <w:szCs w:val="24"/>
     </w:rPr>
   </w:style>
-  <w:style w:type="paragraph" w:styleId="Heading">
-    <w:name w:val="Heading"/>
-    <w:basedOn w:val="Normal"/>
-    <w:next w:val="TextBody"/>
-    <w:qFormat/>
-    <w:pPr>
-      <w:keepNext/>
-      <w:spacing w:before="240" w:after="120"/>
-    </w:pPr>
-    <w:rPr>
-      <w:rFonts w:ascii="Liberation Sans" w:hAnsi="Liberation Sans" w:eastAsia="Droid Sans Fallback" w:cs="FreeSans"/>
-      <w:sz w:val="28"/>
-      <w:szCs w:val="28"/>
-    </w:rPr>
-  </w:style>
-  <w:style w:type="paragraph" w:styleId="TextBody">
-    <w:name w:val="Text Body"/>
-    <w:basedOn w:val="Normal"/>
-    <w:pPr>
-      <w:spacing w:lineRule="auto" w:line="288" w:before="0" w:after="140"/>
-    </w:pPr>
-    <w:rPr/>
-  </w:style>
-  <w:style w:type="paragraph" w:styleId="List">
-    <w:name w:val="List"/>
-    <w:basedOn w:val="TextBody"/>
-    <w:pPr/>
-    <w:rPr>
-      <w:rFonts w:cs="FreeSans"/>
-    </w:rPr>
-  </w:style>
-  <w:style w:type="paragraph" w:styleId="Caption">
-    <w:name w:val="Caption"/>
-    <w:basedOn w:val="Normal"/>
-    <w:qFormat/>
-    <w:pPr>
-      <w:suppressLineNumbers/>
-      <w:spacing w:before="120" w:after="120"/>
-    </w:pPr>
-    <w:rPr>
-      <w:rFonts w:cs="FreeSans"/>
-      <w:i/>
-      <w:iCs/>
-      <w:sz w:val="24"/>
-      <w:szCs w:val="24"/>
-    </w:rPr>
-  </w:style>
-  <w:style w:type="paragraph" w:styleId="Index">
-    <w:name w:val="Index"/>
-    <w:basedOn w:val="Normal"/>
-    <w:qFormat/>
-    <w:pPr>
-      <w:suppressLineNumbers/>
-    </w:pPr>
-    <w:rPr>
-      <w:rFonts w:cs="FreeSans"/>
-    </w:rPr>
-  </w:style>
   <w:style w:type="paragraph" w:styleId="Encabezado">
     <w:name w:val="Encabezado"/>
     <w:basedOn w:val="Normal"/>
+    <w:next w:val="Cuerpodetexto"/>
     <w:qFormat/>
     <w:pPr>
       <w:keepNext/>
@@ -2203,6 +2134,15 @@
       <w:rFonts w:cs="FreeSans"/>
     </w:rPr>
   </w:style>
+  <w:style w:type="paragraph" w:styleId="TextBody">
+    <w:name w:val="Text Body"/>
+    <w:basedOn w:val="Normal"/>
+    <w:qFormat/>
+    <w:pPr>
+      <w:spacing w:lineRule="auto" w:line="288" w:before="0" w:after="140"/>
+    </w:pPr>
+    <w:rPr/>
+  </w:style>
   <w:style w:type="paragraph" w:styleId="Encabezamiento">
     <w:name w:val="Encabezamiento"/>
     <w:basedOn w:val="Normal"/>
@@ -2210,12 +2150,7 @@
     <w:unhideWhenUsed/>
     <w:qFormat/>
     <w:rsid w:val="00bf5489"/>
-    <w:pPr>
-      <w:tabs>
-        <w:tab w:val="center" w:pos="4419" w:leader="none"/>
-        <w:tab w:val="right" w:pos="8838" w:leader="none"/>
-      </w:tabs>
-    </w:pPr>
+    <w:pPr/>
     <w:rPr/>
   </w:style>
   <w:style w:type="paragraph" w:styleId="Piedepgina">
@@ -2259,12 +2194,6 @@
     <w:name w:val="Frame Contents"/>
     <w:basedOn w:val="Normal"/>
     <w:qFormat/>
-    <w:pPr/>
-    <w:rPr/>
-  </w:style>
-  <w:style w:type="paragraph" w:styleId="Header">
-    <w:name w:val="Header"/>
-    <w:basedOn w:val="Normal"/>
     <w:pPr/>
     <w:rPr/>
   </w:style>

</xml_diff>